<commit_message>
portfolio update on resume file
</commit_message>
<xml_diff>
--- a/documents/bado_franklin_resume.docx
+++ b/documents/bado_franklin_resume.docx
@@ -129,8 +129,7 @@
               </w:numPr>
               <w:textAlignment w:val="baseline"/>
               <w:rPr>
-                <w:rFonts w:ascii="Noto Sans Symbols" w:hAnsi="Noto Sans Symbols" w:cs="Times New Roman"/>
-                <w:color w:val="000000"/>
+                <w:rFonts w:ascii="Noto Sans Symbols" w:hAnsi="Noto Sans Symbols" w:cs="Times New Roman" w:hint="eastAsia"/>
                 <w:sz w:val="22"/>
                 <w:szCs w:val="22"/>
               </w:rPr>
@@ -138,7 +137,6 @@
             <w:r>
               <w:rPr>
                 <w:rFonts w:ascii="Garamond" w:hAnsi="Garamond" w:cs="Times New Roman"/>
-                <w:color w:val="000000"/>
                 <w:sz w:val="22"/>
                 <w:szCs w:val="22"/>
               </w:rPr>
@@ -153,8 +151,7 @@
               </w:numPr>
               <w:textAlignment w:val="baseline"/>
               <w:rPr>
-                <w:rFonts w:ascii="Noto Sans Symbols" w:hAnsi="Noto Sans Symbols" w:cs="Times New Roman"/>
-                <w:color w:val="000000"/>
+                <w:rFonts w:ascii="Noto Sans Symbols" w:hAnsi="Noto Sans Symbols" w:cs="Times New Roman" w:hint="eastAsia"/>
                 <w:sz w:val="22"/>
                 <w:szCs w:val="22"/>
               </w:rPr>
@@ -162,7 +159,6 @@
             <w:r>
               <w:rPr>
                 <w:rFonts w:ascii="Garamond" w:hAnsi="Garamond" w:cs="Times New Roman"/>
-                <w:color w:val="000000"/>
                 <w:sz w:val="22"/>
                 <w:szCs w:val="22"/>
               </w:rPr>
@@ -177,8 +173,7 @@
               </w:numPr>
               <w:textAlignment w:val="baseline"/>
               <w:rPr>
-                <w:rFonts w:ascii="Noto Sans Symbols" w:hAnsi="Noto Sans Symbols" w:cs="Times New Roman"/>
-                <w:color w:val="000000"/>
+                <w:rFonts w:ascii="Noto Sans Symbols" w:hAnsi="Noto Sans Symbols" w:cs="Times New Roman" w:hint="eastAsia"/>
                 <w:sz w:val="22"/>
                 <w:szCs w:val="22"/>
               </w:rPr>
@@ -187,7 +182,6 @@
               <w:r>
                 <w:rPr>
                   <w:rFonts w:ascii="Garamond" w:hAnsi="Garamond" w:cs="Times New Roman"/>
-                  <w:color w:val="000000"/>
                   <w:sz w:val="22"/>
                   <w:szCs w:val="22"/>
                 </w:rPr>
@@ -209,49 +203,57 @@
           </w:tcPr>
           <w:p>
             <w:pPr>
+              <w:pStyle w:val="ListParagraph"/>
+              <w:numPr>
+                <w:ilvl w:val="0"/>
+                <w:numId w:val="1"/>
+              </w:numPr>
+              <w:tabs>
+                <w:tab w:val="clear" w:pos="720"/>
+                <w:tab w:val="num" w:pos="252"/>
+              </w:tabs>
+              <w:ind w:right="-198" w:hanging="720"/>
               <w:rPr>
-                <w:rFonts w:ascii="Times" w:hAnsi="Times" w:cs="Times New Roman"/>
+                <w:rFonts w:ascii="Garamond" w:eastAsia="Times New Roman" w:hAnsi="Garamond" w:cs="Times New Roman"/>
                 <w:sz w:val="20"/>
                 <w:szCs w:val="20"/>
               </w:rPr>
             </w:pPr>
-            <w:r>
-              <w:rPr>
-                <w:rFonts w:ascii="Times" w:eastAsia="Times New Roman" w:hAnsi="Symbol" w:cs="Times New Roman"/>
-                <w:sz w:val="20"/>
-                <w:szCs w:val="20"/>
-              </w:rPr>
-              <w:t></w:t>
-            </w:r>
-            <w:r>
-              <w:rPr>
-                <w:rFonts w:ascii="Times" w:eastAsia="Times New Roman" w:hAnsi="Times" w:cs="Times New Roman"/>
-                <w:sz w:val="20"/>
-                <w:szCs w:val="20"/>
-              </w:rPr>
-              <w:t xml:space="preserve">  </w:t>
-            </w:r>
             <w:hyperlink r:id="rId9" w:history="1">
               <w:r>
                 <w:rPr>
-                  <w:rFonts w:ascii="Garamond" w:hAnsi="Garamond" w:cs="Times New Roman"/>
-                  <w:color w:val="1155CC"/>
-                  <w:sz w:val="22"/>
-                  <w:szCs w:val="22"/>
-                  <w:u w:val="single"/>
+                  <w:rStyle w:val="Hyperlink"/>
+                  <w:rFonts w:ascii="Garamond" w:eastAsia="Times New Roman" w:hAnsi="Garamond" w:cs="Times New Roman"/>
+                  <w:color w:val="auto"/>
+                  <w:sz w:val="20"/>
+                  <w:szCs w:val="20"/>
+                  <w:u w:val="none"/>
                 </w:rPr>
-                <w:t>My profile</w:t>
+                <w:t>https://fbado6</w:t>
+              </w:r>
+              <w:r>
+                <w:rPr>
+                  <w:rStyle w:val="Hyperlink"/>
+                  <w:rFonts w:ascii="Garamond" w:eastAsia="Times New Roman" w:hAnsi="Garamond" w:cs="Times New Roman"/>
+                  <w:color w:val="auto"/>
+                  <w:sz w:val="20"/>
+                  <w:szCs w:val="20"/>
+                  <w:u w:val="none"/>
+                </w:rPr>
+                <w:t>6</w:t>
+              </w:r>
+              <w:r>
+                <w:rPr>
+                  <w:rStyle w:val="Hyperlink"/>
+                  <w:rFonts w:ascii="Garamond" w:eastAsia="Times New Roman" w:hAnsi="Garamond" w:cs="Times New Roman"/>
+                  <w:color w:val="auto"/>
+                  <w:sz w:val="20"/>
+                  <w:szCs w:val="20"/>
+                  <w:u w:val="none"/>
+                </w:rPr>
+                <w:t>.github.io/Portfolio/index.html</w:t>
               </w:r>
             </w:hyperlink>
-            <w:r>
-              <w:rPr>
-                <w:rFonts w:ascii="Garamond" w:hAnsi="Garamond" w:cs="Times New Roman"/>
-                <w:color w:val="000000"/>
-                <w:sz w:val="22"/>
-                <w:szCs w:val="22"/>
-              </w:rPr>
-              <w:t xml:space="preserve"> </w:t>
-            </w:r>
           </w:p>
           <w:p>
             <w:pPr>
@@ -281,7 +283,6 @@
               <w:r>
                 <w:rPr>
                   <w:rFonts w:ascii="Garamond" w:hAnsi="Garamond" w:cs="Times New Roman"/>
-                  <w:color w:val="000000"/>
                   <w:sz w:val="22"/>
                   <w:szCs w:val="22"/>
                 </w:rPr>
@@ -317,7 +318,6 @@
               <w:r>
                 <w:rPr>
                   <w:rFonts w:ascii="Garamond" w:hAnsi="Garamond" w:cs="Times New Roman"/>
-                  <w:color w:val="000000"/>
                   <w:sz w:val="22"/>
                   <w:szCs w:val="22"/>
                 </w:rPr>
@@ -360,6 +360,8 @@
           <w:szCs w:val="16"/>
         </w:rPr>
       </w:pPr>
+      <w:bookmarkStart w:id="0" w:name="_GoBack"/>
+      <w:bookmarkEnd w:id="0"/>
     </w:p>
     <w:p>
       <w:pPr>
@@ -727,7 +729,7 @@
         <w:shd w:val="clear" w:color="auto" w:fill="FFFFFF"/>
         <w:textAlignment w:val="baseline"/>
         <w:rPr>
-          <w:rFonts w:ascii="Noto Sans Symbols" w:hAnsi="Noto Sans Symbols" w:cs="Times New Roman"/>
+          <w:rFonts w:ascii="Noto Sans Symbols" w:hAnsi="Noto Sans Symbols" w:cs="Times New Roman" w:hint="eastAsia"/>
           <w:color w:val="000000"/>
           <w:sz w:val="22"/>
           <w:szCs w:val="22"/>
@@ -751,7 +753,7 @@
         </w:numPr>
         <w:textAlignment w:val="baseline"/>
         <w:rPr>
-          <w:rFonts w:ascii="Noto Sans Symbols" w:hAnsi="Noto Sans Symbols" w:cs="Times New Roman"/>
+          <w:rFonts w:ascii="Noto Sans Symbols" w:hAnsi="Noto Sans Symbols" w:cs="Times New Roman" w:hint="eastAsia"/>
           <w:color w:val="000000"/>
           <w:sz w:val="22"/>
           <w:szCs w:val="22"/>
@@ -775,7 +777,7 @@
         </w:numPr>
         <w:textAlignment w:val="baseline"/>
         <w:rPr>
-          <w:rFonts w:ascii="Noto Sans Symbols" w:hAnsi="Noto Sans Symbols" w:cs="Times New Roman"/>
+          <w:rFonts w:ascii="Noto Sans Symbols" w:hAnsi="Noto Sans Symbols" w:cs="Times New Roman" w:hint="eastAsia"/>
           <w:color w:val="000000"/>
           <w:sz w:val="22"/>
           <w:szCs w:val="22"/>
@@ -896,7 +898,7 @@
         </w:numPr>
         <w:textAlignment w:val="baseline"/>
         <w:rPr>
-          <w:rFonts w:ascii="Noto Sans Symbols" w:hAnsi="Noto Sans Symbols" w:cs="Times New Roman"/>
+          <w:rFonts w:ascii="Noto Sans Symbols" w:hAnsi="Noto Sans Symbols" w:cs="Times New Roman" w:hint="eastAsia"/>
           <w:color w:val="000000"/>
           <w:sz w:val="22"/>
           <w:szCs w:val="22"/>
@@ -921,7 +923,7 @@
         </w:numPr>
         <w:textAlignment w:val="baseline"/>
         <w:rPr>
-          <w:rFonts w:ascii="Noto Sans Symbols" w:hAnsi="Noto Sans Symbols" w:cs="Times New Roman"/>
+          <w:rFonts w:ascii="Noto Sans Symbols" w:hAnsi="Noto Sans Symbols" w:cs="Times New Roman" w:hint="eastAsia"/>
           <w:color w:val="000000"/>
           <w:sz w:val="22"/>
           <w:szCs w:val="22"/>
@@ -1188,7 +1190,7 @@
         </w:numPr>
         <w:textAlignment w:val="baseline"/>
         <w:rPr>
-          <w:rFonts w:ascii="Noto Sans Symbols" w:hAnsi="Noto Sans Symbols" w:cs="Times New Roman"/>
+          <w:rFonts w:ascii="Noto Sans Symbols" w:hAnsi="Noto Sans Symbols" w:cs="Times New Roman" w:hint="eastAsia"/>
           <w:color w:val="000000"/>
           <w:sz w:val="22"/>
           <w:szCs w:val="22"/>
@@ -1320,7 +1322,7 @@
         </w:numPr>
         <w:textAlignment w:val="baseline"/>
         <w:rPr>
-          <w:rFonts w:ascii="Noto Sans Symbols" w:hAnsi="Noto Sans Symbols" w:cs="Times New Roman"/>
+          <w:rFonts w:ascii="Noto Sans Symbols" w:hAnsi="Noto Sans Symbols" w:cs="Times New Roman" w:hint="eastAsia"/>
           <w:color w:val="000000"/>
           <w:sz w:val="22"/>
           <w:szCs w:val="22"/>
@@ -1344,7 +1346,7 @@
         </w:numPr>
         <w:textAlignment w:val="baseline"/>
         <w:rPr>
-          <w:rFonts w:ascii="Noto Sans Symbols" w:hAnsi="Noto Sans Symbols" w:cs="Times New Roman"/>
+          <w:rFonts w:ascii="Noto Sans Symbols" w:hAnsi="Noto Sans Symbols" w:cs="Times New Roman" w:hint="eastAsia"/>
           <w:color w:val="000000"/>
           <w:sz w:val="22"/>
           <w:szCs w:val="22"/>
@@ -1443,7 +1445,7 @@
         </w:numPr>
         <w:textAlignment w:val="baseline"/>
         <w:rPr>
-          <w:rFonts w:ascii="Noto Sans Symbols" w:hAnsi="Noto Sans Symbols" w:cs="Times New Roman"/>
+          <w:rFonts w:ascii="Noto Sans Symbols" w:hAnsi="Noto Sans Symbols" w:cs="Times New Roman" w:hint="eastAsia"/>
           <w:color w:val="000000"/>
           <w:sz w:val="22"/>
           <w:szCs w:val="22"/>
@@ -1467,7 +1469,7 @@
         </w:numPr>
         <w:textAlignment w:val="baseline"/>
         <w:rPr>
-          <w:rFonts w:ascii="Noto Sans Symbols" w:hAnsi="Noto Sans Symbols" w:cs="Times New Roman"/>
+          <w:rFonts w:ascii="Noto Sans Symbols" w:hAnsi="Noto Sans Symbols" w:cs="Times New Roman" w:hint="eastAsia"/>
           <w:color w:val="000000"/>
           <w:sz w:val="22"/>
           <w:szCs w:val="22"/>
@@ -1491,7 +1493,7 @@
         </w:numPr>
         <w:textAlignment w:val="baseline"/>
         <w:rPr>
-          <w:rFonts w:ascii="Noto Sans Symbols" w:hAnsi="Noto Sans Symbols" w:cs="Times New Roman"/>
+          <w:rFonts w:ascii="Noto Sans Symbols" w:hAnsi="Noto Sans Symbols" w:cs="Times New Roman" w:hint="eastAsia"/>
           <w:color w:val="000000"/>
           <w:sz w:val="22"/>
           <w:szCs w:val="22"/>
@@ -1581,7 +1583,7 @@
         <w:shd w:val="clear" w:color="auto" w:fill="FFFFFF"/>
         <w:textAlignment w:val="baseline"/>
         <w:rPr>
-          <w:rFonts w:ascii="Noto Sans Symbols" w:hAnsi="Noto Sans Symbols" w:cs="Times New Roman"/>
+          <w:rFonts w:ascii="Noto Sans Symbols" w:hAnsi="Noto Sans Symbols" w:cs="Times New Roman" w:hint="eastAsia"/>
           <w:color w:val="000000"/>
           <w:sz w:val="22"/>
           <w:szCs w:val="22"/>
@@ -1825,8 +1827,6 @@
         </w:rPr>
         <w:t>.</w:t>
       </w:r>
-      <w:bookmarkStart w:id="0" w:name="_GoBack"/>
-      <w:bookmarkEnd w:id="0"/>
     </w:p>
     <w:sectPr>
       <w:headerReference w:type="default" r:id="rId16"/>
@@ -3166,7 +3166,6 @@
     <w:name w:val="Hyperlink"/>
     <w:basedOn w:val="DefaultParagraphFont"/>
     <w:uiPriority w:val="99"/>
-    <w:semiHidden/>
     <w:unhideWhenUsed/>
     <w:rsid w:val="00422E3D"/>
     <w:rPr>
@@ -3220,6 +3219,29 @@
     <w:link w:val="Footer"/>
     <w:uiPriority w:val="99"/>
     <w:rsid w:val="00422E3D"/>
+  </w:style>
+  <w:style w:type="character" w:styleId="FollowedHyperlink">
+    <w:name w:val="FollowedHyperlink"/>
+    <w:basedOn w:val="DefaultParagraphFont"/>
+    <w:uiPriority w:val="99"/>
+    <w:semiHidden/>
+    <w:unhideWhenUsed/>
+    <w:rsid w:val="005F2964"/>
+    <w:rPr>
+      <w:color w:val="800080" w:themeColor="followedHyperlink"/>
+      <w:u w:val="single"/>
+    </w:rPr>
+  </w:style>
+  <w:style w:type="paragraph" w:styleId="ListParagraph">
+    <w:name w:val="List Paragraph"/>
+    <w:basedOn w:val="Normal"/>
+    <w:uiPriority w:val="34"/>
+    <w:qFormat/>
+    <w:rsid w:val="00BC2F36"/>
+    <w:pPr>
+      <w:ind w:left="720"/>
+      <w:contextualSpacing/>
+    </w:pPr>
   </w:style>
 </w:styles>
 </file>
@@ -3426,7 +3448,6 @@
     <w:name w:val="Hyperlink"/>
     <w:basedOn w:val="DefaultParagraphFont"/>
     <w:uiPriority w:val="99"/>
-    <w:semiHidden/>
     <w:unhideWhenUsed/>
     <w:rsid w:val="00422E3D"/>
     <w:rPr>
@@ -3480,6 +3501,29 @@
     <w:link w:val="Footer"/>
     <w:uiPriority w:val="99"/>
     <w:rsid w:val="00422E3D"/>
+  </w:style>
+  <w:style w:type="character" w:styleId="FollowedHyperlink">
+    <w:name w:val="FollowedHyperlink"/>
+    <w:basedOn w:val="DefaultParagraphFont"/>
+    <w:uiPriority w:val="99"/>
+    <w:semiHidden/>
+    <w:unhideWhenUsed/>
+    <w:rsid w:val="005F2964"/>
+    <w:rPr>
+      <w:color w:val="800080" w:themeColor="followedHyperlink"/>
+      <w:u w:val="single"/>
+    </w:rPr>
+  </w:style>
+  <w:style w:type="paragraph" w:styleId="ListParagraph">
+    <w:name w:val="List Paragraph"/>
+    <w:basedOn w:val="Normal"/>
+    <w:uiPriority w:val="34"/>
+    <w:qFormat/>
+    <w:rsid w:val="00BC2F36"/>
+    <w:pPr>
+      <w:ind w:left="720"/>
+      <w:contextualSpacing/>
+    </w:pPr>
   </w:style>
 </w:styles>
 </file>

</xml_diff>